<commit_message>
Cracked the inline placement and removed some old func
</commit_message>
<xml_diff>
--- a/rhel-dev/create_docx/vf-atp-template.docx
+++ b/rhel-dev/create_docx/vf-atp-template.docx
@@ -6523,9 +6523,33 @@
       </w:pPr>
       <w:r>
         <w:lastRenderedPageBreak/>
-        <w:t>Placeholder</w:t>
+        <w:t>Test Cases</w:t>
       </w:r>
     </w:p>
+    <w:p>
+      <w:r>
+        <w:t>&lt;</w:t>
+      </w:r>
+      <w:proofErr w:type="spellStart"/>
+      <w:r>
+        <w:t>test_section_placeholder</w:t>
+      </w:r>
+      <w:proofErr w:type="spellEnd"/>
+      <w:r>
+        <w:t>&gt;</w:t>
+      </w:r>
+    </w:p>
+    <w:p/>
+    <w:p/>
+    <w:p>
+      <w:pPr>
+        <w:pStyle w:val="Caution"/>
+      </w:pPr>
+      <w:r>
+        <w:t>Do not delete these placeholders.</w:t>
+      </w:r>
+    </w:p>
+    <w:p/>
     <w:p>
       <w:r>
         <w:t>&lt;test_case_placeholder&gt;</w:t>
@@ -9893,42 +9917,42 @@
         <v:path o:extrusionok="f" gradientshapeok="t" o:connecttype="rect"/>
         <o:lock v:ext="edit" aspectratio="t"/>
       </v:shapetype>
-      <v:shape id="_x0000_i4388" type="#_x0000_t75" style="width:50.7pt;height:43.85pt" o:bullet="t">
+      <v:shape id="_x0000_i2838" type="#_x0000_t75" style="width:50.7pt;height:43.85pt" o:bullet="t">
         <v:imagedata r:id="rId1" o:title="Caution"/>
       </v:shape>
     </w:pict>
   </w:numPicBullet>
   <w:numPicBullet w:numPicBulletId="1">
     <w:pict>
-      <v:shape id="_x0000_i4389" type="#_x0000_t75" style="width:83.9pt;height:56.35pt" o:bullet="t">
+      <v:shape id="_x0000_i2839" type="#_x0000_t75" style="width:83.9pt;height:56.35pt" o:bullet="t">
         <v:imagedata r:id="rId2" o:title="Note"/>
       </v:shape>
     </w:pict>
   </w:numPicBullet>
   <w:numPicBullet w:numPicBulletId="2">
     <w:pict>
-      <v:shape id="_x0000_i4390" type="#_x0000_t75" style="width:56.35pt;height:55.7pt" o:bullet="t">
+      <v:shape id="_x0000_i2840" type="#_x0000_t75" style="width:56.35pt;height:55.7pt" o:bullet="t">
         <v:imagedata r:id="rId3" o:title="Timesaver"/>
       </v:shape>
     </w:pict>
   </w:numPicBullet>
   <w:numPicBullet w:numPicBulletId="3">
     <w:pict>
-      <v:shape id="_x0000_i4391" type="#_x0000_t75" style="width:73.25pt;height:69.5pt" o:bullet="t">
+      <v:shape id="_x0000_i2841" type="#_x0000_t75" style="width:73.25pt;height:69.5pt" o:bullet="t">
         <v:imagedata r:id="rId4" o:title="Tip"/>
       </v:shape>
     </w:pict>
   </w:numPicBullet>
   <w:numPicBullet w:numPicBulletId="4">
     <w:pict>
-      <v:shape id="_x0000_i4392" type="#_x0000_t75" style="width:69.5pt;height:50.7pt" o:bullet="t">
+      <v:shape id="_x0000_i2842" type="#_x0000_t75" style="width:69.5pt;height:50.7pt" o:bullet="t">
         <v:imagedata r:id="rId5" o:title="Warning"/>
       </v:shape>
     </w:pict>
   </w:numPicBullet>
   <w:numPicBullet w:numPicBulletId="5">
     <w:pict>
-      <v:shape id="_x0000_i4393" type="#_x0000_t75" style="width:41.95pt;height:40.05pt" o:bullet="t">
+      <v:shape id="_x0000_i2843" type="#_x0000_t75" style="width:41.95pt;height:40.05pt" o:bullet="t">
         <v:imagedata r:id="rId6" o:title="Screen Shot 2016-05-23 at 8"/>
       </v:shape>
     </w:pict>
@@ -13562,7 +13586,7 @@
   <w:style w:type="paragraph" w:default="1" w:styleId="Normal">
     <w:name w:val="Normal"/>
     <w:qFormat/>
-    <w:rsid w:val="00CE32B6"/>
+    <w:rsid w:val="00C820C5"/>
     <w:pPr>
       <w:spacing w:after="0" w:line="240" w:lineRule="auto"/>
     </w:pPr>
@@ -13577,7 +13601,7 @@
     <w:next w:val="Normal"/>
     <w:link w:val="Heading1Char"/>
     <w:qFormat/>
-    <w:rsid w:val="00CE32B6"/>
+    <w:rsid w:val="00C820C5"/>
     <w:pPr>
       <w:keepNext/>
       <w:pageBreakBefore/>
@@ -13602,7 +13626,7 @@
     <w:uiPriority w:val="9"/>
     <w:unhideWhenUsed/>
     <w:qFormat/>
-    <w:rsid w:val="00CE32B6"/>
+    <w:rsid w:val="00C820C5"/>
     <w:pPr>
       <w:keepNext/>
       <w:keepLines/>
@@ -13630,7 +13654,7 @@
     <w:uiPriority w:val="9"/>
     <w:unhideWhenUsed/>
     <w:qFormat/>
-    <w:rsid w:val="00CE32B6"/>
+    <w:rsid w:val="00C820C5"/>
     <w:pPr>
       <w:keepNext/>
       <w:keepLines/>
@@ -13657,7 +13681,7 @@
     <w:uiPriority w:val="9"/>
     <w:unhideWhenUsed/>
     <w:qFormat/>
-    <w:rsid w:val="00CE32B6"/>
+    <w:rsid w:val="00C820C5"/>
     <w:pPr>
       <w:keepNext/>
       <w:keepLines/>
@@ -13686,7 +13710,7 @@
     <w:uiPriority w:val="9"/>
     <w:unhideWhenUsed/>
     <w:qFormat/>
-    <w:rsid w:val="00CE32B6"/>
+    <w:rsid w:val="00C820C5"/>
     <w:pPr>
       <w:keepNext/>
       <w:keepLines/>
@@ -13713,7 +13737,7 @@
     <w:uiPriority w:val="9"/>
     <w:unhideWhenUsed/>
     <w:qFormat/>
-    <w:rsid w:val="00CE32B6"/>
+    <w:rsid w:val="00C820C5"/>
     <w:pPr>
       <w:keepNext/>
       <w:keepLines/>
@@ -13737,7 +13761,7 @@
     <w:uiPriority w:val="9"/>
     <w:unhideWhenUsed/>
     <w:qFormat/>
-    <w:rsid w:val="00CE32B6"/>
+    <w:rsid w:val="00C820C5"/>
     <w:pPr>
       <w:keepNext/>
       <w:keepLines/>
@@ -13761,7 +13785,7 @@
     <w:uiPriority w:val="9"/>
     <w:unhideWhenUsed/>
     <w:qFormat/>
-    <w:rsid w:val="00CE32B6"/>
+    <w:rsid w:val="00C820C5"/>
     <w:pPr>
       <w:keepNext/>
       <w:keepLines/>
@@ -13785,7 +13809,7 @@
     <w:uiPriority w:val="9"/>
     <w:unhideWhenUsed/>
     <w:qFormat/>
-    <w:rsid w:val="00CE32B6"/>
+    <w:rsid w:val="00C820C5"/>
     <w:pPr>
       <w:keepNext/>
       <w:keepLines/>
@@ -13808,7 +13832,7 @@
     <w:uiPriority w:val="1"/>
     <w:semiHidden/>
     <w:unhideWhenUsed/>
-    <w:rsid w:val="00CE32B6"/>
+    <w:rsid w:val="00C820C5"/>
   </w:style>
   <w:style w:type="table" w:default="1" w:styleId="TableNormal">
     <w:name w:val="Normal Table"/>
@@ -13830,13 +13854,13 @@
     <w:uiPriority w:val="99"/>
     <w:semiHidden/>
     <w:unhideWhenUsed/>
-    <w:rsid w:val="00CE32B6"/>
+    <w:rsid w:val="00C820C5"/>
   </w:style>
   <w:style w:type="character" w:customStyle="1" w:styleId="Heading1Char">
     <w:name w:val="Heading 1 Char"/>
     <w:basedOn w:val="DefaultParagraphFont"/>
     <w:link w:val="Heading1"/>
-    <w:rsid w:val="00CE32B6"/>
+    <w:rsid w:val="00C820C5"/>
     <w:rPr>
       <w:rFonts w:ascii="Arial" w:eastAsia="Times New Roman" w:hAnsi="Arial" w:cs="Times New Roman"/>
       <w:color w:val="00BCEB" w:themeColor="accent1"/>
@@ -13850,7 +13874,7 @@
     <w:basedOn w:val="DefaultParagraphFont"/>
     <w:link w:val="Heading2"/>
     <w:uiPriority w:val="9"/>
-    <w:rsid w:val="00CE32B6"/>
+    <w:rsid w:val="00C820C5"/>
     <w:rPr>
       <w:rFonts w:ascii="Arial" w:eastAsiaTheme="majorEastAsia" w:hAnsi="Arial" w:cstheme="majorBidi"/>
       <w:b/>
@@ -13865,7 +13889,7 @@
     <w:basedOn w:val="DefaultParagraphFont"/>
     <w:link w:val="Heading3"/>
     <w:uiPriority w:val="9"/>
-    <w:rsid w:val="00CE32B6"/>
+    <w:rsid w:val="00C820C5"/>
     <w:rPr>
       <w:rFonts w:ascii="Arial" w:eastAsiaTheme="majorEastAsia" w:hAnsi="Arial" w:cstheme="majorBidi"/>
       <w:b/>
@@ -13879,7 +13903,7 @@
     <w:basedOn w:val="DefaultParagraphFont"/>
     <w:link w:val="Heading4"/>
     <w:uiPriority w:val="9"/>
-    <w:rsid w:val="00CE32B6"/>
+    <w:rsid w:val="00C820C5"/>
     <w:rPr>
       <w:rFonts w:ascii="Arial" w:eastAsiaTheme="majorEastAsia" w:hAnsi="Arial" w:cstheme="majorBidi"/>
       <w:b/>
@@ -13894,7 +13918,7 @@
     <w:basedOn w:val="DefaultParagraphFont"/>
     <w:link w:val="Heading5"/>
     <w:uiPriority w:val="9"/>
-    <w:rsid w:val="00CE32B6"/>
+    <w:rsid w:val="00C820C5"/>
     <w:rPr>
       <w:rFonts w:ascii="Arial" w:eastAsiaTheme="majorEastAsia" w:hAnsi="Arial" w:cs="Arial"/>
       <w:b/>
@@ -13909,7 +13933,7 @@
     <w:basedOn w:val="DefaultParagraphFont"/>
     <w:link w:val="Heading6"/>
     <w:uiPriority w:val="9"/>
-    <w:rsid w:val="00CE32B6"/>
+    <w:rsid w:val="00C820C5"/>
     <w:rPr>
       <w:rFonts w:ascii="Arial" w:eastAsiaTheme="majorEastAsia" w:hAnsi="Arial" w:cstheme="majorBidi"/>
       <w:iCs/>
@@ -13921,7 +13945,7 @@
     <w:basedOn w:val="DefaultParagraphFont"/>
     <w:link w:val="Heading7"/>
     <w:uiPriority w:val="9"/>
-    <w:rsid w:val="00CE32B6"/>
+    <w:rsid w:val="00C820C5"/>
     <w:rPr>
       <w:rFonts w:ascii="Arial" w:eastAsiaTheme="majorEastAsia" w:hAnsi="Arial" w:cs="Arial"/>
       <w:iCs/>
@@ -13933,7 +13957,7 @@
     <w:basedOn w:val="DefaultParagraphFont"/>
     <w:link w:val="Heading8"/>
     <w:uiPriority w:val="9"/>
-    <w:rsid w:val="00CE32B6"/>
+    <w:rsid w:val="00C820C5"/>
     <w:rPr>
       <w:rFonts w:ascii="Arial" w:eastAsiaTheme="majorEastAsia" w:hAnsi="Arial" w:cs="Arial"/>
       <w:i/>
@@ -13945,7 +13969,7 @@
     <w:basedOn w:val="DefaultParagraphFont"/>
     <w:link w:val="Heading9"/>
     <w:uiPriority w:val="9"/>
-    <w:rsid w:val="00CE32B6"/>
+    <w:rsid w:val="00C820C5"/>
     <w:rPr>
       <w:rFonts w:ascii="Arial" w:eastAsiaTheme="majorEastAsia" w:hAnsi="Arial" w:cs="Times New Roman"/>
       <w:i/>
@@ -13960,7 +13984,7 @@
     <w:link w:val="ListParagraphChar"/>
     <w:uiPriority w:val="34"/>
     <w:qFormat/>
-    <w:rsid w:val="00CE32B6"/>
+    <w:rsid w:val="00C820C5"/>
     <w:pPr>
       <w:numPr>
         <w:numId w:val="2"/>
@@ -13975,7 +13999,7 @@
     <w:basedOn w:val="Normal"/>
     <w:semiHidden/>
     <w:qFormat/>
-    <w:rsid w:val="00CE32B6"/>
+    <w:rsid w:val="00C820C5"/>
     <w:pPr>
       <w:keepLines/>
       <w:widowControl w:val="0"/>
@@ -13990,7 +14014,7 @@
     <w:name w:val="Command Output"/>
     <w:semiHidden/>
     <w:qFormat/>
-    <w:rsid w:val="00CE32B6"/>
+    <w:rsid w:val="00C820C5"/>
     <w:pPr>
       <w:keepLines/>
       <w:widowControl w:val="0"/>
@@ -14005,7 +14029,7 @@
   <w:style w:type="paragraph" w:customStyle="1" w:styleId="Default">
     <w:name w:val="Default"/>
     <w:semiHidden/>
-    <w:rsid w:val="00CE32B6"/>
+    <w:rsid w:val="00C820C5"/>
     <w:pPr>
       <w:autoSpaceDE w:val="0"/>
       <w:autoSpaceDN w:val="0"/>
@@ -14023,7 +14047,7 @@
     <w:name w:val="Table Grid"/>
     <w:aliases w:val="Nexus Table"/>
     <w:basedOn w:val="TableNormal"/>
-    <w:rsid w:val="00CE32B6"/>
+    <w:rsid w:val="00C820C5"/>
     <w:pPr>
       <w:spacing w:after="0" w:line="240" w:lineRule="auto"/>
     </w:pPr>
@@ -14045,7 +14069,7 @@
     <w:uiPriority w:val="99"/>
     <w:semiHidden/>
     <w:unhideWhenUsed/>
-    <w:rsid w:val="00CE32B6"/>
+    <w:rsid w:val="00C820C5"/>
     <w:rPr>
       <w:rFonts w:ascii="Tahoma" w:hAnsi="Tahoma" w:cs="Tahoma"/>
       <w:sz w:val="16"/>
@@ -14058,7 +14082,7 @@
     <w:link w:val="BalloonText"/>
     <w:uiPriority w:val="99"/>
     <w:semiHidden/>
-    <w:rsid w:val="00CE32B6"/>
+    <w:rsid w:val="00C820C5"/>
     <w:rPr>
       <w:rFonts w:ascii="Tahoma" w:hAnsi="Tahoma" w:cs="Tahoma"/>
       <w:sz w:val="16"/>
@@ -14068,7 +14092,7 @@
   <w:style w:type="numbering" w:customStyle="1" w:styleId="BulletsLists">
     <w:name w:val="BulletsLists"/>
     <w:uiPriority w:val="99"/>
-    <w:rsid w:val="00CE32B6"/>
+    <w:rsid w:val="00C820C5"/>
     <w:pPr>
       <w:numPr>
         <w:numId w:val="2"/>
@@ -14082,7 +14106,7 @@
     <w:uiPriority w:val="35"/>
     <w:unhideWhenUsed/>
     <w:qFormat/>
-    <w:rsid w:val="00CE32B6"/>
+    <w:rsid w:val="00C820C5"/>
     <w:pPr>
       <w:keepNext/>
       <w:spacing w:before="120" w:after="120"/>
@@ -14099,7 +14123,7 @@
     <w:basedOn w:val="Normal"/>
     <w:uiPriority w:val="99"/>
     <w:unhideWhenUsed/>
-    <w:rsid w:val="00CE32B6"/>
+    <w:rsid w:val="00C820C5"/>
     <w:pPr>
       <w:numPr>
         <w:numId w:val="6"/>
@@ -14113,7 +14137,7 @@
     <w:basedOn w:val="Normal"/>
     <w:uiPriority w:val="99"/>
     <w:unhideWhenUsed/>
-    <w:rsid w:val="00CE32B6"/>
+    <w:rsid w:val="00C820C5"/>
     <w:pPr>
       <w:numPr>
         <w:numId w:val="7"/>
@@ -14126,7 +14150,7 @@
     <w:name w:val="Table Header"/>
     <w:next w:val="TableBody"/>
     <w:qFormat/>
-    <w:rsid w:val="00CE32B6"/>
+    <w:rsid w:val="00C820C5"/>
     <w:pPr>
       <w:spacing w:before="60" w:after="60" w:line="240" w:lineRule="auto"/>
     </w:pPr>
@@ -14140,7 +14164,7 @@
     <w:name w:val="Table Body"/>
     <w:semiHidden/>
     <w:qFormat/>
-    <w:rsid w:val="00CE32B6"/>
+    <w:rsid w:val="00C820C5"/>
     <w:rPr>
       <w:rFonts w:ascii="Arial" w:hAnsi="Arial"/>
       <w:sz w:val="16"/>
@@ -14150,7 +14174,7 @@
     <w:name w:val="Colorful Grid Accent 6"/>
     <w:basedOn w:val="TableNormal"/>
     <w:uiPriority w:val="73"/>
-    <w:rsid w:val="00CE32B6"/>
+    <w:rsid w:val="00C820C5"/>
     <w:pPr>
       <w:spacing w:after="0" w:line="240" w:lineRule="auto"/>
     </w:pPr>
@@ -14225,7 +14249,7 @@
     <w:next w:val="Normal-6ptspacing"/>
     <w:link w:val="WarningChar"/>
     <w:qFormat/>
-    <w:rsid w:val="00CE32B6"/>
+    <w:rsid w:val="00C820C5"/>
     <w:pPr>
       <w:numPr>
         <w:numId w:val="16"/>
@@ -14242,7 +14266,7 @@
     <w:basedOn w:val="DefaultParagraphFont"/>
     <w:link w:val="ListParagraph"/>
     <w:uiPriority w:val="34"/>
-    <w:rsid w:val="00CE32B6"/>
+    <w:rsid w:val="00C820C5"/>
     <w:rPr>
       <w:rFonts w:ascii="Arial" w:hAnsi="Arial"/>
       <w:sz w:val="20"/>
@@ -14252,7 +14276,7 @@
     <w:name w:val="Warning Char"/>
     <w:basedOn w:val="DefaultParagraphFont"/>
     <w:link w:val="Warning"/>
-    <w:rsid w:val="00CE32B6"/>
+    <w:rsid w:val="00C820C5"/>
     <w:rPr>
       <w:rFonts w:ascii="Arial" w:hAnsi="Arial"/>
       <w:sz w:val="20"/>
@@ -14263,7 +14287,7 @@
     <w:basedOn w:val="Normal"/>
     <w:link w:val="HeaderChar"/>
     <w:uiPriority w:val="99"/>
-    <w:rsid w:val="00CE32B6"/>
+    <w:rsid w:val="00C820C5"/>
     <w:pPr>
       <w:tabs>
         <w:tab w:val="center" w:pos="4680"/>
@@ -14276,7 +14300,7 @@
     <w:basedOn w:val="DefaultParagraphFont"/>
     <w:link w:val="Header"/>
     <w:uiPriority w:val="99"/>
-    <w:rsid w:val="00CE32B6"/>
+    <w:rsid w:val="00C820C5"/>
     <w:rPr>
       <w:rFonts w:ascii="Arial" w:hAnsi="Arial"/>
       <w:sz w:val="20"/>
@@ -14284,7 +14308,7 @@
   </w:style>
   <w:style w:type="paragraph" w:customStyle="1" w:styleId="FP-Title1">
     <w:name w:val="FP-Title 1"/>
-    <w:rsid w:val="00CE32B6"/>
+    <w:rsid w:val="00C820C5"/>
     <w:pPr>
       <w:spacing w:before="240" w:after="60" w:line="240" w:lineRule="auto"/>
       <w:jc w:val="center"/>
@@ -14299,7 +14323,7 @@
   </w:style>
   <w:style w:type="paragraph" w:customStyle="1" w:styleId="FP-Title2">
     <w:name w:val="FP-Title 2"/>
-    <w:rsid w:val="00CE32B6"/>
+    <w:rsid w:val="00C820C5"/>
     <w:pPr>
       <w:spacing w:before="240" w:after="60" w:line="240" w:lineRule="auto"/>
     </w:pPr>
@@ -14317,7 +14341,7 @@
     <w:autoRedefine/>
     <w:uiPriority w:val="39"/>
     <w:unhideWhenUsed/>
-    <w:rsid w:val="00CE32B6"/>
+    <w:rsid w:val="00C820C5"/>
     <w:pPr>
       <w:tabs>
         <w:tab w:val="right" w:leader="dot" w:pos="9016"/>
@@ -14339,7 +14363,7 @@
     <w:autoRedefine/>
     <w:uiPriority w:val="39"/>
     <w:unhideWhenUsed/>
-    <w:rsid w:val="00CE32B6"/>
+    <w:rsid w:val="00C820C5"/>
     <w:pPr>
       <w:ind w:left="400"/>
     </w:pPr>
@@ -14357,7 +14381,7 @@
     <w:autoRedefine/>
     <w:uiPriority w:val="39"/>
     <w:unhideWhenUsed/>
-    <w:rsid w:val="00CE32B6"/>
+    <w:rsid w:val="00C820C5"/>
     <w:pPr>
       <w:tabs>
         <w:tab w:val="right" w:leader="dot" w:pos="9016"/>
@@ -14374,7 +14398,7 @@
   <w:style w:type="paragraph" w:customStyle="1" w:styleId="FP-Graphic">
     <w:name w:val="FP-Graphic"/>
     <w:qFormat/>
-    <w:rsid w:val="00CE32B6"/>
+    <w:rsid w:val="00C820C5"/>
     <w:pPr>
       <w:spacing w:before="480"/>
       <w:ind w:left="1080"/>
@@ -14393,7 +14417,7 @@
     <w:next w:val="Normal"/>
     <w:link w:val="LOFandLOTTitlesChar"/>
     <w:qFormat/>
-    <w:rsid w:val="00CE32B6"/>
+    <w:rsid w:val="00C820C5"/>
     <w:pPr>
       <w:keepNext/>
       <w:pageBreakBefore/>
@@ -14418,7 +14442,7 @@
     <w:semiHidden/>
     <w:unhideWhenUsed/>
     <w:qFormat/>
-    <w:rsid w:val="00CE32B6"/>
+    <w:rsid w:val="00C820C5"/>
     <w:pPr>
       <w:keepLines/>
       <w:numPr>
@@ -14443,7 +14467,7 @@
     <w:name w:val="LOF and LOT Titles Char"/>
     <w:basedOn w:val="DefaultParagraphFont"/>
     <w:link w:val="LOFandLOTTitles"/>
-    <w:rsid w:val="00CE32B6"/>
+    <w:rsid w:val="00C820C5"/>
     <w:rPr>
       <w:rFonts w:ascii="Arial" w:hAnsi="Arial" w:cs="Arial"/>
       <w:b/>
@@ -14455,7 +14479,7 @@
     <w:name w:val="Hyperlink"/>
     <w:basedOn w:val="DefaultParagraphFont"/>
     <w:uiPriority w:val="99"/>
-    <w:rsid w:val="00CE32B6"/>
+    <w:rsid w:val="00C820C5"/>
     <w:rPr>
       <w:rFonts w:ascii="Arial" w:hAnsi="Arial"/>
       <w:b w:val="0"/>
@@ -14471,7 +14495,7 @@
     <w:uiPriority w:val="99"/>
     <w:semiHidden/>
     <w:unhideWhenUsed/>
-    <w:rsid w:val="00CE32B6"/>
+    <w:rsid w:val="00C820C5"/>
     <w:rPr>
       <w:color w:val="1E4471" w:themeColor="followedHyperlink"/>
       <w:u w:val="single"/>
@@ -14482,7 +14506,7 @@
     <w:next w:val="Normal"/>
     <w:link w:val="TOCTitleChar"/>
     <w:qFormat/>
-    <w:rsid w:val="00CE32B6"/>
+    <w:rsid w:val="00C820C5"/>
     <w:pPr>
       <w:keepNext/>
       <w:pBdr>
@@ -14504,7 +14528,7 @@
     <w:next w:val="Normal"/>
     <w:link w:val="TableofFiguresChar"/>
     <w:uiPriority w:val="99"/>
-    <w:rsid w:val="00CE32B6"/>
+    <w:rsid w:val="00C820C5"/>
     <w:pPr>
       <w:ind w:left="400" w:hanging="400"/>
     </w:pPr>
@@ -14517,7 +14541,7 @@
     <w:name w:val="Numbered List"/>
     <w:basedOn w:val="ListNumber"/>
     <w:link w:val="NumberedListChar"/>
-    <w:rsid w:val="00CE32B6"/>
+    <w:rsid w:val="00C820C5"/>
     <w:pPr>
       <w:spacing w:before="60" w:after="60"/>
       <w:ind w:left="576" w:hanging="288"/>
@@ -14531,7 +14555,7 @@
     <w:basedOn w:val="DefaultParagraphFont"/>
     <w:link w:val="TableofFigures"/>
     <w:uiPriority w:val="99"/>
-    <w:rsid w:val="00CE32B6"/>
+    <w:rsid w:val="00C820C5"/>
     <w:rPr>
       <w:rFonts w:ascii="Arial" w:hAnsi="Arial" w:cs="Calibri (Body)"/>
       <w:sz w:val="20"/>
@@ -14542,7 +14566,7 @@
     <w:name w:val="TOC Title Char"/>
     <w:basedOn w:val="LOFandLOTTitlesChar"/>
     <w:link w:val="TOCTitle"/>
-    <w:rsid w:val="00CE32B6"/>
+    <w:rsid w:val="00C820C5"/>
     <w:rPr>
       <w:rFonts w:ascii="Arial" w:hAnsi="Arial" w:cs="Arial"/>
       <w:b/>
@@ -14555,7 +14579,7 @@
     <w:basedOn w:val="Normal"/>
     <w:uiPriority w:val="99"/>
     <w:semiHidden/>
-    <w:rsid w:val="00CE32B6"/>
+    <w:rsid w:val="00C820C5"/>
     <w:pPr>
       <w:numPr>
         <w:numId w:val="3"/>
@@ -14569,7 +14593,7 @@
     <w:link w:val="ListNumberChar"/>
     <w:uiPriority w:val="99"/>
     <w:semiHidden/>
-    <w:rsid w:val="00CE32B6"/>
+    <w:rsid w:val="00C820C5"/>
     <w:pPr>
       <w:numPr>
         <w:numId w:val="17"/>
@@ -14582,7 +14606,7 @@
     <w:link w:val="ListNumber"/>
     <w:uiPriority w:val="99"/>
     <w:semiHidden/>
-    <w:rsid w:val="00CE32B6"/>
+    <w:rsid w:val="00C820C5"/>
     <w:rPr>
       <w:rFonts w:ascii="Arial" w:hAnsi="Arial"/>
       <w:sz w:val="20"/>
@@ -14592,7 +14616,7 @@
     <w:name w:val="Numbered List Char"/>
     <w:basedOn w:val="ListNumberChar"/>
     <w:link w:val="NumberedList"/>
-    <w:rsid w:val="00CE32B6"/>
+    <w:rsid w:val="00C820C5"/>
     <w:rPr>
       <w:rFonts w:ascii="Arial" w:hAnsi="Arial"/>
       <w:sz w:val="20"/>
@@ -14603,7 +14627,7 @@
     <w:name w:val="Normal-Bullet"/>
     <w:basedOn w:val="Normal"/>
     <w:semiHidden/>
-    <w:rsid w:val="00CE32B6"/>
+    <w:rsid w:val="00C820C5"/>
     <w:pPr>
       <w:numPr>
         <w:numId w:val="4"/>
@@ -14624,7 +14648,7 @@
     <w:name w:val="Normal-Numbered"/>
     <w:basedOn w:val="Normal"/>
     <w:semiHidden/>
-    <w:rsid w:val="00CE32B6"/>
+    <w:rsid w:val="00C820C5"/>
     <w:pPr>
       <w:numPr>
         <w:numId w:val="25"/>
@@ -14643,7 +14667,7 @@
     <w:name w:val="Table Entry"/>
     <w:basedOn w:val="Normal"/>
     <w:semiHidden/>
-    <w:rsid w:val="00CE32B6"/>
+    <w:rsid w:val="00C820C5"/>
     <w:pPr>
       <w:keepNext/>
       <w:keepLines/>
@@ -14662,7 +14686,7 @@
     <w:basedOn w:val="TableEntry"/>
     <w:next w:val="TableEntry"/>
     <w:link w:val="TableHeadingChar"/>
-    <w:rsid w:val="00CE32B6"/>
+    <w:rsid w:val="00C820C5"/>
     <w:rPr>
       <w:b/>
       <w:color w:val="00BCEB" w:themeColor="accent1"/>
@@ -14673,7 +14697,7 @@
     <w:basedOn w:val="TableofFigures"/>
     <w:link w:val="LoFChar"/>
     <w:qFormat/>
-    <w:rsid w:val="00CE32B6"/>
+    <w:rsid w:val="00C820C5"/>
     <w:pPr>
       <w:tabs>
         <w:tab w:val="left" w:pos="2070"/>
@@ -14684,7 +14708,7 @@
     <w:name w:val="LoF Char"/>
     <w:basedOn w:val="TableofFiguresChar"/>
     <w:link w:val="LoF"/>
-    <w:rsid w:val="00CE32B6"/>
+    <w:rsid w:val="00C820C5"/>
     <w:rPr>
       <w:rFonts w:ascii="Arial" w:hAnsi="Arial" w:cs="Calibri (Body)"/>
       <w:sz w:val="20"/>
@@ -14697,7 +14721,7 @@
     <w:link w:val="FooterChar"/>
     <w:uiPriority w:val="99"/>
     <w:unhideWhenUsed/>
-    <w:rsid w:val="00CE32B6"/>
+    <w:rsid w:val="00C820C5"/>
     <w:pPr>
       <w:tabs>
         <w:tab w:val="center" w:pos="4147"/>
@@ -14718,7 +14742,7 @@
     <w:basedOn w:val="DefaultParagraphFont"/>
     <w:link w:val="Footer"/>
     <w:uiPriority w:val="99"/>
-    <w:rsid w:val="00CE32B6"/>
+    <w:rsid w:val="00C820C5"/>
     <w:rPr>
       <w:rFonts w:ascii="Arial" w:hAnsi="Arial"/>
       <w:b/>
@@ -14731,13 +14755,13 @@
     <w:basedOn w:val="Footer"/>
     <w:link w:val="Footer-blankChar"/>
     <w:qFormat/>
-    <w:rsid w:val="00CE32B6"/>
+    <w:rsid w:val="00C820C5"/>
   </w:style>
   <w:style w:type="character" w:customStyle="1" w:styleId="Footer-blankChar">
     <w:name w:val="Footer-blank Char"/>
     <w:basedOn w:val="FooterChar"/>
     <w:link w:val="Footer-blank"/>
-    <w:rsid w:val="00CE32B6"/>
+    <w:rsid w:val="00C820C5"/>
     <w:rPr>
       <w:rFonts w:ascii="Arial" w:hAnsi="Arial"/>
       <w:b/>
@@ -14749,7 +14773,7 @@
     <w:name w:val="Cisco CX Table | Banded"/>
     <w:basedOn w:val="TableNormal"/>
     <w:uiPriority w:val="99"/>
-    <w:rsid w:val="00CE32B6"/>
+    <w:rsid w:val="00C820C5"/>
     <w:pPr>
       <w:spacing w:after="0"/>
     </w:pPr>
@@ -14850,7 +14874,7 @@
     <w:uiPriority w:val="99"/>
     <w:semiHidden/>
     <w:unhideWhenUsed/>
-    <w:rsid w:val="00CE32B6"/>
+    <w:rsid w:val="00C820C5"/>
     <w:rPr>
       <w:szCs w:val="20"/>
     </w:rPr>
@@ -14861,7 +14885,7 @@
     <w:link w:val="EndnoteText"/>
     <w:uiPriority w:val="99"/>
     <w:semiHidden/>
-    <w:rsid w:val="00CE32B6"/>
+    <w:rsid w:val="00C820C5"/>
     <w:rPr>
       <w:rFonts w:ascii="Arial" w:hAnsi="Arial"/>
       <w:sz w:val="20"/>
@@ -14874,7 +14898,7 @@
     <w:uiPriority w:val="99"/>
     <w:semiHidden/>
     <w:unhideWhenUsed/>
-    <w:rsid w:val="00CE32B6"/>
+    <w:rsid w:val="00C820C5"/>
     <w:rPr>
       <w:vertAlign w:val="superscript"/>
     </w:rPr>
@@ -14884,7 +14908,7 @@
     <w:next w:val="Normal"/>
     <w:link w:val="Heading1-NoNumbersChar"/>
     <w:qFormat/>
-    <w:rsid w:val="00CE32B6"/>
+    <w:rsid w:val="00C820C5"/>
     <w:pPr>
       <w:keepNext/>
       <w:pageBreakBefore/>
@@ -14903,7 +14927,7 @@
     <w:name w:val="Heading 1-No Numbers Char"/>
     <w:basedOn w:val="DefaultParagraphFont"/>
     <w:link w:val="Heading1-NoNumbers"/>
-    <w:rsid w:val="00CE32B6"/>
+    <w:rsid w:val="00C820C5"/>
     <w:rPr>
       <w:rFonts w:ascii="Arial" w:eastAsia="Times New Roman" w:hAnsi="Arial" w:cs="Times New Roman"/>
       <w:color w:val="00BCEB" w:themeColor="accent1"/>
@@ -14917,7 +14941,7 @@
     <w:basedOn w:val="DefaultParagraphFont"/>
     <w:uiPriority w:val="99"/>
     <w:semiHidden/>
-    <w:rsid w:val="00CE32B6"/>
+    <w:rsid w:val="00C820C5"/>
     <w:rPr>
       <w:color w:val="808080"/>
     </w:rPr>
@@ -14927,7 +14951,7 @@
     <w:basedOn w:val="Normal"/>
     <w:link w:val="TitleChar"/>
     <w:qFormat/>
-    <w:rsid w:val="00CE32B6"/>
+    <w:rsid w:val="00C820C5"/>
     <w:pPr>
       <w:spacing w:before="240"/>
       <w:jc w:val="center"/>
@@ -14944,7 +14968,7 @@
     <w:name w:val="Title Char"/>
     <w:basedOn w:val="DefaultParagraphFont"/>
     <w:link w:val="Title"/>
-    <w:rsid w:val="00CE32B6"/>
+    <w:rsid w:val="00C820C5"/>
     <w:rPr>
       <w:rFonts w:ascii="Times New Roman" w:eastAsia="Times New Roman" w:hAnsi="Times New Roman" w:cs="Times New Roman"/>
       <w:b/>
@@ -14960,7 +14984,7 @@
     <w:autoRedefine/>
     <w:uiPriority w:val="39"/>
     <w:unhideWhenUsed/>
-    <w:rsid w:val="00CE32B6"/>
+    <w:rsid w:val="00C820C5"/>
     <w:pPr>
       <w:ind w:left="600"/>
     </w:pPr>
@@ -14977,7 +15001,7 @@
     <w:autoRedefine/>
     <w:uiPriority w:val="39"/>
     <w:unhideWhenUsed/>
-    <w:rsid w:val="00CE32B6"/>
+    <w:rsid w:val="00C820C5"/>
     <w:pPr>
       <w:ind w:left="800"/>
     </w:pPr>
@@ -14994,7 +15018,7 @@
     <w:autoRedefine/>
     <w:uiPriority w:val="39"/>
     <w:unhideWhenUsed/>
-    <w:rsid w:val="00CE32B6"/>
+    <w:rsid w:val="00C820C5"/>
     <w:pPr>
       <w:ind w:left="1000"/>
     </w:pPr>
@@ -15011,7 +15035,7 @@
     <w:autoRedefine/>
     <w:uiPriority w:val="39"/>
     <w:unhideWhenUsed/>
-    <w:rsid w:val="00CE32B6"/>
+    <w:rsid w:val="00C820C5"/>
     <w:pPr>
       <w:ind w:left="1200"/>
     </w:pPr>
@@ -15028,7 +15052,7 @@
     <w:autoRedefine/>
     <w:uiPriority w:val="39"/>
     <w:unhideWhenUsed/>
-    <w:rsid w:val="00CE32B6"/>
+    <w:rsid w:val="00C820C5"/>
     <w:pPr>
       <w:ind w:left="1400"/>
     </w:pPr>
@@ -15045,7 +15069,7 @@
     <w:autoRedefine/>
     <w:uiPriority w:val="39"/>
     <w:unhideWhenUsed/>
-    <w:rsid w:val="00CE32B6"/>
+    <w:rsid w:val="00C820C5"/>
     <w:pPr>
       <w:ind w:left="1600"/>
     </w:pPr>
@@ -15060,7 +15084,7 @@
     <w:basedOn w:val="Heading2"/>
     <w:next w:val="Normal"/>
     <w:qFormat/>
-    <w:rsid w:val="00CE32B6"/>
+    <w:rsid w:val="00C820C5"/>
     <w:pPr>
       <w:numPr>
         <w:ilvl w:val="0"/>
@@ -15075,7 +15099,7 @@
     <w:name w:val="Light Shading"/>
     <w:basedOn w:val="TableNormal"/>
     <w:uiPriority w:val="60"/>
-    <w:rsid w:val="00CE32B6"/>
+    <w:rsid w:val="00C820C5"/>
     <w:pPr>
       <w:spacing w:after="0" w:line="240" w:lineRule="auto"/>
     </w:pPr>
@@ -15172,7 +15196,7 @@
     <w:basedOn w:val="Normal"/>
     <w:semiHidden/>
     <w:qFormat/>
-    <w:rsid w:val="00CE32B6"/>
+    <w:rsid w:val="00C820C5"/>
     <w:rPr>
       <w:lang w:val="en-GB"/>
     </w:rPr>
@@ -15183,7 +15207,7 @@
     <w:next w:val="Normal-6ptspacing"/>
     <w:link w:val="NoteChar"/>
     <w:qFormat/>
-    <w:rsid w:val="00CE32B6"/>
+    <w:rsid w:val="00C820C5"/>
     <w:pPr>
       <w:numPr>
         <w:numId w:val="13"/>
@@ -15202,7 +15226,7 @@
     <w:link w:val="CautionChar"/>
     <w:autoRedefine/>
     <w:qFormat/>
-    <w:rsid w:val="00CE32B6"/>
+    <w:rsid w:val="00C820C5"/>
     <w:pPr>
       <w:numPr>
         <w:numId w:val="12"/>
@@ -15223,7 +15247,7 @@
     <w:next w:val="Normal-6ptspacing"/>
     <w:link w:val="TipChar"/>
     <w:qFormat/>
-    <w:rsid w:val="00CE32B6"/>
+    <w:rsid w:val="00C820C5"/>
     <w:pPr>
       <w:numPr>
         <w:numId w:val="15"/>
@@ -15241,7 +15265,7 @@
     <w:next w:val="Normal-6ptspacing"/>
     <w:link w:val="TimesaverChar"/>
     <w:qFormat/>
-    <w:rsid w:val="00CE32B6"/>
+    <w:rsid w:val="00C820C5"/>
     <w:pPr>
       <w:numPr>
         <w:numId w:val="14"/>
@@ -15257,7 +15281,7 @@
     <w:name w:val="List Bullet 1"/>
     <w:basedOn w:val="Normal"/>
     <w:qFormat/>
-    <w:rsid w:val="00CE32B6"/>
+    <w:rsid w:val="00C820C5"/>
     <w:pPr>
       <w:numPr>
         <w:numId w:val="5"/>
@@ -15270,7 +15294,7 @@
     <w:name w:val="Normal-Size 9 Font"/>
     <w:basedOn w:val="Normal"/>
     <w:qFormat/>
-    <w:rsid w:val="00CE32B6"/>
+    <w:rsid w:val="00C820C5"/>
     <w:rPr>
       <w:sz w:val="18"/>
       <w:szCs w:val="18"/>
@@ -15280,7 +15304,7 @@
     <w:name w:val="Footer2"/>
     <w:basedOn w:val="Footer"/>
     <w:qFormat/>
-    <w:rsid w:val="00CE32B6"/>
+    <w:rsid w:val="00C820C5"/>
     <w:pPr>
       <w:spacing w:before="60"/>
     </w:pPr>
@@ -15293,7 +15317,7 @@
     <w:name w:val="List Bullet 1a"/>
     <w:basedOn w:val="ListBullet1"/>
     <w:qFormat/>
-    <w:rsid w:val="00CE32B6"/>
+    <w:rsid w:val="00C820C5"/>
     <w:pPr>
       <w:ind w:left="142" w:hanging="142"/>
     </w:pPr>
@@ -15303,7 +15327,7 @@
     <w:basedOn w:val="Heading3"/>
     <w:next w:val="Normal"/>
     <w:qFormat/>
-    <w:rsid w:val="00CE32B6"/>
+    <w:rsid w:val="00C820C5"/>
     <w:pPr>
       <w:numPr>
         <w:ilvl w:val="0"/>
@@ -15316,7 +15340,7 @@
     <w:basedOn w:val="Normal"/>
     <w:link w:val="CodeChar"/>
     <w:qFormat/>
-    <w:rsid w:val="00CE32B6"/>
+    <w:rsid w:val="00C820C5"/>
     <w:pPr>
       <w:pBdr>
         <w:top w:val="single" w:sz="4" w:space="4" w:color="auto"/>
@@ -15338,7 +15362,7 @@
     <w:name w:val="Code Char"/>
     <w:basedOn w:val="DefaultParagraphFont"/>
     <w:link w:val="Code"/>
-    <w:rsid w:val="00CE32B6"/>
+    <w:rsid w:val="00C820C5"/>
     <w:rPr>
       <w:rFonts w:ascii="Courier New" w:hAnsi="Courier New"/>
       <w:noProof/>
@@ -15351,7 +15375,7 @@
     <w:basedOn w:val="Normal"/>
     <w:link w:val="Normal-NospellcheckChar"/>
     <w:qFormat/>
-    <w:rsid w:val="00CE32B6"/>
+    <w:rsid w:val="00C820C5"/>
     <w:rPr>
       <w:noProof/>
     </w:rPr>
@@ -15360,7 +15384,7 @@
     <w:name w:val="Normal-No spellcheck Char"/>
     <w:basedOn w:val="DefaultParagraphFont"/>
     <w:link w:val="Normal-Nospellcheck"/>
-    <w:rsid w:val="00CE32B6"/>
+    <w:rsid w:val="00C820C5"/>
     <w:rPr>
       <w:rFonts w:ascii="Arial" w:hAnsi="Arial"/>
       <w:noProof/>
@@ -15371,7 +15395,7 @@
     <w:name w:val="Cisco CX Table | Default"/>
     <w:basedOn w:val="TableNormal"/>
     <w:uiPriority w:val="99"/>
-    <w:rsid w:val="00CE32B6"/>
+    <w:rsid w:val="00C820C5"/>
     <w:pPr>
       <w:spacing w:after="120" w:line="240" w:lineRule="auto"/>
     </w:pPr>
@@ -15440,7 +15464,7 @@
     <w:name w:val="Light Grid Accent 1"/>
     <w:basedOn w:val="TableNormal"/>
     <w:uiPriority w:val="62"/>
-    <w:rsid w:val="00CE32B6"/>
+    <w:rsid w:val="00C820C5"/>
     <w:pPr>
       <w:spacing w:after="0" w:line="240" w:lineRule="auto"/>
     </w:pPr>
@@ -15563,7 +15587,7 @@
     <w:name w:val="Grid Table 1 Light Accent 3"/>
     <w:basedOn w:val="TableNormal"/>
     <w:uiPriority w:val="99"/>
-    <w:rsid w:val="00CE32B6"/>
+    <w:rsid w:val="00C820C5"/>
     <w:pPr>
       <w:spacing w:after="0" w:line="240" w:lineRule="auto"/>
     </w:pPr>
@@ -15621,7 +15645,7 @@
     <w:basedOn w:val="Heading4"/>
     <w:next w:val="Normal"/>
     <w:qFormat/>
-    <w:rsid w:val="00CE32B6"/>
+    <w:rsid w:val="00C820C5"/>
     <w:pPr>
       <w:numPr>
         <w:ilvl w:val="0"/>
@@ -15634,7 +15658,7 @@
     <w:basedOn w:val="Heading5"/>
     <w:next w:val="Normal"/>
     <w:qFormat/>
-    <w:rsid w:val="00CE32B6"/>
+    <w:rsid w:val="00C820C5"/>
     <w:pPr>
       <w:numPr>
         <w:ilvl w:val="0"/>
@@ -15646,7 +15670,7 @@
     <w:name w:val="Normal-6pt spacing"/>
     <w:basedOn w:val="Normal"/>
     <w:qFormat/>
-    <w:rsid w:val="00CE32B6"/>
+    <w:rsid w:val="00C820C5"/>
     <w:pPr>
       <w:spacing w:before="120" w:after="120"/>
     </w:pPr>
@@ -15655,7 +15679,7 @@
     <w:name w:val="Boilerplate text"/>
     <w:basedOn w:val="Normal"/>
     <w:qFormat/>
-    <w:rsid w:val="00CE32B6"/>
+    <w:rsid w:val="00C820C5"/>
     <w:rPr>
       <w:noProof/>
       <w:color w:val="FF0000"/>
@@ -15665,7 +15689,7 @@
     <w:name w:val="Appendix Heading"/>
     <w:next w:val="Normal"/>
     <w:qFormat/>
-    <w:rsid w:val="00CE32B6"/>
+    <w:rsid w:val="00C820C5"/>
     <w:pPr>
       <w:keepNext/>
       <w:pageBreakBefore/>
@@ -15688,7 +15712,7 @@
     <w:name w:val="Grid Table 5 Dark Accent 6"/>
     <w:basedOn w:val="TableNormal"/>
     <w:uiPriority w:val="99"/>
-    <w:rsid w:val="00CE32B6"/>
+    <w:rsid w:val="00C820C5"/>
     <w:pPr>
       <w:spacing w:after="0" w:line="240" w:lineRule="auto"/>
     </w:pPr>
@@ -15797,7 +15821,7 @@
     <w:uiPriority w:val="99"/>
     <w:semiHidden/>
     <w:qFormat/>
-    <w:rsid w:val="00CE32B6"/>
+    <w:rsid w:val="00C820C5"/>
     <w:pPr>
       <w:tabs>
         <w:tab w:val="num" w:pos="360"/>
@@ -15810,7 +15834,7 @@
     <w:name w:val="Caution Char"/>
     <w:basedOn w:val="DefaultParagraphFont"/>
     <w:link w:val="Caution"/>
-    <w:rsid w:val="00CE32B6"/>
+    <w:rsid w:val="00C820C5"/>
     <w:rPr>
       <w:rFonts w:ascii="Arial" w:hAnsi="Arial" w:cs="Times New Roman (Body CS)"/>
       <w:sz w:val="20"/>
@@ -15820,7 +15844,7 @@
     <w:name w:val="Timesaver Char"/>
     <w:basedOn w:val="DefaultParagraphFont"/>
     <w:link w:val="Timesaver"/>
-    <w:rsid w:val="00CE32B6"/>
+    <w:rsid w:val="00C820C5"/>
     <w:rPr>
       <w:rFonts w:ascii="Arial" w:hAnsi="Arial"/>
       <w:sz w:val="20"/>
@@ -15830,7 +15854,7 @@
     <w:name w:val="Tip Char"/>
     <w:basedOn w:val="DefaultParagraphFont"/>
     <w:link w:val="Tip"/>
-    <w:rsid w:val="00CE32B6"/>
+    <w:rsid w:val="00C820C5"/>
     <w:rPr>
       <w:rFonts w:ascii="Arial" w:hAnsi="Arial"/>
       <w:sz w:val="20"/>
@@ -15840,7 +15864,7 @@
     <w:name w:val="Note Char"/>
     <w:basedOn w:val="DefaultParagraphFont"/>
     <w:link w:val="Note"/>
-    <w:rsid w:val="00CE32B6"/>
+    <w:rsid w:val="00C820C5"/>
     <w:rPr>
       <w:rFonts w:ascii="Arial" w:hAnsi="Arial"/>
       <w:sz w:val="20"/>
@@ -15852,7 +15876,7 @@
     <w:link w:val="StepsChar"/>
     <w:semiHidden/>
     <w:qFormat/>
-    <w:rsid w:val="00CE32B6"/>
+    <w:rsid w:val="00C820C5"/>
     <w:pPr>
       <w:numPr>
         <w:numId w:val="10"/>
@@ -15870,7 +15894,7 @@
     <w:basedOn w:val="DefaultParagraphFont"/>
     <w:link w:val="Steps"/>
     <w:semiHidden/>
-    <w:rsid w:val="00CE32B6"/>
+    <w:rsid w:val="00C820C5"/>
     <w:rPr>
       <w:rFonts w:ascii="Arial" w:hAnsi="Arial"/>
       <w:sz w:val="20"/>
@@ -15882,7 +15906,7 @@
     <w:link w:val="FootnoteTextChar"/>
     <w:uiPriority w:val="99"/>
     <w:unhideWhenUsed/>
-    <w:rsid w:val="00CE32B6"/>
+    <w:rsid w:val="00C820C5"/>
     <w:rPr>
       <w:szCs w:val="20"/>
     </w:rPr>
@@ -15892,7 +15916,7 @@
     <w:basedOn w:val="DefaultParagraphFont"/>
     <w:link w:val="FootnoteText"/>
     <w:uiPriority w:val="99"/>
-    <w:rsid w:val="00CE32B6"/>
+    <w:rsid w:val="00C820C5"/>
     <w:rPr>
       <w:rFonts w:ascii="Arial" w:hAnsi="Arial"/>
       <w:sz w:val="20"/>
@@ -15904,14 +15928,14 @@
     <w:basedOn w:val="DefaultParagraphFont"/>
     <w:uiPriority w:val="99"/>
     <w:unhideWhenUsed/>
-    <w:rsid w:val="00CE32B6"/>
+    <w:rsid w:val="00C820C5"/>
     <w:rPr>
       <w:vertAlign w:val="superscript"/>
     </w:rPr>
   </w:style>
   <w:style w:type="paragraph" w:customStyle="1" w:styleId="Table-Contents">
     <w:name w:val="Table-Contents"/>
-    <w:rsid w:val="00CE32B6"/>
+    <w:rsid w:val="00C820C5"/>
     <w:pPr>
       <w:spacing w:before="60" w:after="100" w:line="240" w:lineRule="auto"/>
     </w:pPr>
@@ -15927,7 +15951,7 @@
     <w:uiPriority w:val="99"/>
     <w:semiHidden/>
     <w:unhideWhenUsed/>
-    <w:rsid w:val="00CE32B6"/>
+    <w:rsid w:val="00C820C5"/>
     <w:pPr>
       <w:spacing w:before="100" w:beforeAutospacing="1" w:after="100" w:afterAutospacing="1"/>
     </w:pPr>
@@ -15941,7 +15965,7 @@
     <w:name w:val="Step Number"/>
     <w:basedOn w:val="Normal"/>
     <w:semiHidden/>
-    <w:rsid w:val="00CE32B6"/>
+    <w:rsid w:val="00C820C5"/>
     <w:pPr>
       <w:numPr>
         <w:numId w:val="11"/>
@@ -15958,7 +15982,7 @@
     <w:name w:val="Table Heading Char"/>
     <w:link w:val="TableHeading"/>
     <w:locked/>
-    <w:rsid w:val="00CE32B6"/>
+    <w:rsid w:val="00C820C5"/>
     <w:rPr>
       <w:rFonts w:ascii="Arial" w:eastAsia="Times New Roman" w:hAnsi="Arial" w:cs="Times New Roman"/>
       <w:b/>
@@ -15971,7 +15995,7 @@
     <w:name w:val="Grid Table 2"/>
     <w:basedOn w:val="TableNormal"/>
     <w:uiPriority w:val="99"/>
-    <w:rsid w:val="00CE32B6"/>
+    <w:rsid w:val="00C820C5"/>
     <w:pPr>
       <w:spacing w:after="0" w:line="240" w:lineRule="auto"/>
     </w:pPr>
@@ -16046,7 +16070,7 @@
     <w:name w:val="Plain Table 2"/>
     <w:basedOn w:val="TableNormal"/>
     <w:uiPriority w:val="99"/>
-    <w:rsid w:val="00CE32B6"/>
+    <w:rsid w:val="00C820C5"/>
     <w:pPr>
       <w:spacing w:after="0" w:line="240" w:lineRule="auto"/>
     </w:pPr>
@@ -16126,7 +16150,7 @@
     <w:name w:val="Table Heading 2"/>
     <w:basedOn w:val="TableHeading"/>
     <w:qFormat/>
-    <w:rsid w:val="00CE32B6"/>
+    <w:rsid w:val="00C820C5"/>
     <w:rPr>
       <w:color w:val="1E4471" w:themeColor="text2"/>
     </w:rPr>
@@ -16135,7 +16159,7 @@
     <w:name w:val="Unresolved Mention"/>
     <w:basedOn w:val="DefaultParagraphFont"/>
     <w:uiPriority w:val="99"/>
-    <w:rsid w:val="00CE32B6"/>
+    <w:rsid w:val="00C820C5"/>
     <w:rPr>
       <w:color w:val="605E5C"/>
       <w:shd w:val="clear" w:color="auto" w:fill="E1DFDD"/>
@@ -16146,7 +16170,7 @@
     <w:basedOn w:val="Normal"/>
     <w:uiPriority w:val="99"/>
     <w:unhideWhenUsed/>
-    <w:rsid w:val="00CE32B6"/>
+    <w:rsid w:val="00C820C5"/>
     <w:pPr>
       <w:spacing w:after="120"/>
       <w:ind w:left="283"/>
@@ -16158,7 +16182,7 @@
     <w:basedOn w:val="Normal"/>
     <w:uiPriority w:val="99"/>
     <w:unhideWhenUsed/>
-    <w:rsid w:val="00CE32B6"/>
+    <w:rsid w:val="00C820C5"/>
     <w:pPr>
       <w:spacing w:after="120"/>
       <w:ind w:left="566"/>
@@ -16170,7 +16194,7 @@
     <w:basedOn w:val="Normal"/>
     <w:uiPriority w:val="99"/>
     <w:unhideWhenUsed/>
-    <w:rsid w:val="00CE32B6"/>
+    <w:rsid w:val="00C820C5"/>
     <w:pPr>
       <w:ind w:left="283" w:hanging="283"/>
       <w:contextualSpacing/>
@@ -16181,7 +16205,7 @@
     <w:basedOn w:val="Normal-6ptspacing"/>
     <w:link w:val="MacUsersInstructionChar"/>
     <w:qFormat/>
-    <w:rsid w:val="00CE32B6"/>
+    <w:rsid w:val="00C820C5"/>
     <w:pPr>
       <w:shd w:val="pct10" w:color="auto" w:fill="auto"/>
     </w:pPr>
@@ -16192,7 +16216,7 @@
     <w:next w:val="MacUsersInstruction"/>
     <w:link w:val="MacUsersInstructionsHeaderChar"/>
     <w:qFormat/>
-    <w:rsid w:val="00CE32B6"/>
+    <w:rsid w:val="00C820C5"/>
     <w:rPr>
       <w:b/>
       <w:color w:val="00BCEB" w:themeColor="accent1"/>
@@ -16202,7 +16226,7 @@
     <w:name w:val="Mac Users Instruction Char"/>
     <w:basedOn w:val="DefaultParagraphFont"/>
     <w:link w:val="MacUsersInstruction"/>
-    <w:rsid w:val="00CE32B6"/>
+    <w:rsid w:val="00C820C5"/>
     <w:rPr>
       <w:rFonts w:ascii="Arial" w:hAnsi="Arial"/>
       <w:sz w:val="20"/>
@@ -16213,7 +16237,7 @@
     <w:name w:val="Plain Table 3"/>
     <w:basedOn w:val="TableNormal"/>
     <w:uiPriority w:val="99"/>
-    <w:rsid w:val="00CE32B6"/>
+    <w:rsid w:val="00C820C5"/>
     <w:pPr>
       <w:spacing w:after="0" w:line="240" w:lineRule="auto"/>
     </w:pPr>
@@ -16306,7 +16330,7 @@
     <w:name w:val="Mac Users Instructions Header Char"/>
     <w:basedOn w:val="MacUsersInstructionChar"/>
     <w:link w:val="MacUsersInstructionsHeader"/>
-    <w:rsid w:val="00CE32B6"/>
+    <w:rsid w:val="00C820C5"/>
     <w:rPr>
       <w:rFonts w:ascii="Arial" w:hAnsi="Arial"/>
       <w:b/>
@@ -16319,7 +16343,7 @@
     <w:name w:val="Plain Table 5"/>
     <w:basedOn w:val="TableNormal"/>
     <w:uiPriority w:val="99"/>
-    <w:rsid w:val="00CE32B6"/>
+    <w:rsid w:val="00C820C5"/>
     <w:pPr>
       <w:spacing w:after="0" w:line="240" w:lineRule="auto"/>
     </w:pPr>
@@ -16440,7 +16464,7 @@
     <w:basedOn w:val="Normal"/>
     <w:uiPriority w:val="99"/>
     <w:unhideWhenUsed/>
-    <w:rsid w:val="00CE32B6"/>
+    <w:rsid w:val="00C820C5"/>
     <w:pPr>
       <w:tabs>
         <w:tab w:val="num" w:pos="926"/>
@@ -16454,7 +16478,7 @@
     <w:basedOn w:val="Normal"/>
     <w:uiPriority w:val="99"/>
     <w:unhideWhenUsed/>
-    <w:rsid w:val="00CE32B6"/>
+    <w:rsid w:val="00C820C5"/>
     <w:pPr>
       <w:tabs>
         <w:tab w:val="num" w:pos="1209"/>
@@ -16468,7 +16492,7 @@
     <w:basedOn w:val="Normal"/>
     <w:uiPriority w:val="99"/>
     <w:unhideWhenUsed/>
-    <w:rsid w:val="00CE32B6"/>
+    <w:rsid w:val="00C820C5"/>
     <w:pPr>
       <w:tabs>
         <w:tab w:val="num" w:pos="1492"/>
@@ -16481,7 +16505,7 @@
     <w:name w:val="Plain Table 1"/>
     <w:basedOn w:val="TableNormal"/>
     <w:uiPriority w:val="99"/>
-    <w:rsid w:val="00CE32B6"/>
+    <w:rsid w:val="00C820C5"/>
     <w:pPr>
       <w:spacing w:after="0" w:line="240" w:lineRule="auto"/>
     </w:pPr>
@@ -16544,7 +16568,7 @@
     <w:name w:val="Plain Table 4"/>
     <w:basedOn w:val="TableNormal"/>
     <w:uiPriority w:val="99"/>
-    <w:rsid w:val="00CE32B6"/>
+    <w:rsid w:val="00C820C5"/>
     <w:pPr>
       <w:spacing w:after="0" w:line="240" w:lineRule="auto"/>
     </w:pPr>
@@ -16595,7 +16619,7 @@
     <w:uiPriority w:val="99"/>
     <w:semiHidden/>
     <w:unhideWhenUsed/>
-    <w:rsid w:val="00CE32B6"/>
+    <w:rsid w:val="00C820C5"/>
     <w:rPr>
       <w:sz w:val="16"/>
       <w:szCs w:val="16"/>
@@ -16607,7 +16631,7 @@
     <w:link w:val="CommentTextChar"/>
     <w:uiPriority w:val="99"/>
     <w:unhideWhenUsed/>
-    <w:rsid w:val="00CE32B6"/>
+    <w:rsid w:val="00C820C5"/>
     <w:rPr>
       <w:szCs w:val="20"/>
     </w:rPr>
@@ -16617,7 +16641,7 @@
     <w:basedOn w:val="DefaultParagraphFont"/>
     <w:link w:val="CommentText"/>
     <w:uiPriority w:val="99"/>
-    <w:rsid w:val="00CE32B6"/>
+    <w:rsid w:val="00C820C5"/>
     <w:rPr>
       <w:rFonts w:ascii="Arial" w:hAnsi="Arial"/>
       <w:sz w:val="20"/>
@@ -16632,7 +16656,7 @@
     <w:uiPriority w:val="99"/>
     <w:semiHidden/>
     <w:unhideWhenUsed/>
-    <w:rsid w:val="00CE32B6"/>
+    <w:rsid w:val="00C820C5"/>
     <w:rPr>
       <w:b/>
       <w:bCs/>
@@ -16644,7 +16668,7 @@
     <w:link w:val="CommentSubject"/>
     <w:uiPriority w:val="99"/>
     <w:semiHidden/>
-    <w:rsid w:val="00CE32B6"/>
+    <w:rsid w:val="00C820C5"/>
     <w:rPr>
       <w:rFonts w:ascii="Arial" w:hAnsi="Arial"/>
       <w:b/>
@@ -16658,7 +16682,7 @@
     <w:basedOn w:val="DefaultParagraphFont"/>
     <w:uiPriority w:val="22"/>
     <w:qFormat/>
-    <w:rsid w:val="00CE32B6"/>
+    <w:rsid w:val="00C820C5"/>
     <w:rPr>
       <w:b/>
       <w:bCs/>
@@ -16668,7 +16692,7 @@
     <w:name w:val="Grid Table Light"/>
     <w:basedOn w:val="TableNormal"/>
     <w:uiPriority w:val="99"/>
-    <w:rsid w:val="00CE32B6"/>
+    <w:rsid w:val="00C820C5"/>
     <w:pPr>
       <w:spacing w:after="0" w:line="240" w:lineRule="auto"/>
     </w:pPr>
@@ -16687,7 +16711,7 @@
     <w:name w:val="Cisco CX Tables | Vertical | Default"/>
     <w:basedOn w:val="CiscoCXTableDefault"/>
     <w:uiPriority w:val="99"/>
-    <w:rsid w:val="00CE32B6"/>
+    <w:rsid w:val="00C820C5"/>
     <w:pPr>
       <w:spacing w:after="0"/>
     </w:pPr>
@@ -16745,7 +16769,7 @@
     <w:name w:val="Cisco CX Table | Vertical"/>
     <w:basedOn w:val="CiscoCXTableDefault"/>
     <w:uiPriority w:val="99"/>
-    <w:rsid w:val="00CE32B6"/>
+    <w:rsid w:val="00C820C5"/>
     <w:pPr>
       <w:spacing w:after="0"/>
     </w:pPr>
@@ -16799,7 +16823,7 @@
     <w:basedOn w:val="ListParagraph"/>
     <w:next w:val="Normal-6ptspacing"/>
     <w:qFormat/>
-    <w:rsid w:val="00CE32B6"/>
+    <w:rsid w:val="00C820C5"/>
     <w:pPr>
       <w:numPr>
         <w:numId w:val="47"/>
@@ -16810,7 +16834,7 @@
     <w:name w:val="Step Un-numbered"/>
     <w:basedOn w:val="StepStyle"/>
     <w:qFormat/>
-    <w:rsid w:val="00CE32B6"/>
+    <w:rsid w:val="00C820C5"/>
     <w:pPr>
       <w:numPr>
         <w:numId w:val="51"/>
@@ -17337,6 +17361,7 @@
   </w:compat>
   <w:rsids>
     <w:rsidRoot w:val="00A60ACF"/>
+    <w:rsid w:val="000B4633"/>
     <w:rsid w:val="00582212"/>
     <w:rsid w:val="009D7DD2"/>
     <w:rsid w:val="00A271F4"/>
@@ -18141,10 +18166,6 @@
 </file>
 
 <file path=customXml/item2.xml><?xml version="1.0" encoding="utf-8"?>
-<b:Sources xmlns:b="http://schemas.openxmlformats.org/officeDocument/2006/bibliography" xmlns="http://schemas.openxmlformats.org/officeDocument/2006/bibliography" SelectedStyle="\APA.XSL" StyleName="APA"/>
-</file>
-
-<file path=customXml/item3.xml><?xml version="1.0" encoding="utf-8"?>
 <additionalProperties xmlns="http://schemas.cisco.com/ASMasterTemplate/additionalProperties">
   <ProjectNameAndCustomerName>[Project Name and Customer Name, e.g., “Cisco ACI for ABC Industries”]</ProjectNameAndCustomerName>
   <documentDeliverableName>[Deliverable Name, e.g., “Low-Level Design”]</documentDeliverableName>
@@ -18166,6 +18187,10 @@
 </additionalProperties>
 </file>
 
+<file path=customXml/item3.xml><?xml version="1.0" encoding="utf-8"?>
+<b:Sources xmlns:b="http://schemas.openxmlformats.org/officeDocument/2006/bibliography" xmlns="http://schemas.openxmlformats.org/officeDocument/2006/bibliography" SelectedStyle="\APA.XSL" StyleName="APA"/>
+</file>
+
 <file path=customXml/itemProps1.xml><?xml version="1.0" encoding="utf-8"?>
 <ds:datastoreItem xmlns:ds="http://schemas.openxmlformats.org/officeDocument/2006/customXml" ds:itemID="{55AF091B-3C7A-41E3-B477-F2FDAA23CFDA}">
   <ds:schemaRefs>
@@ -18175,17 +18200,17 @@
 </file>
 
 <file path=customXml/itemProps2.xml><?xml version="1.0" encoding="utf-8"?>
+<ds:datastoreItem xmlns:ds="http://schemas.openxmlformats.org/officeDocument/2006/customXml" ds:itemID="{10D1FE78-AF42-4805-9C26-E73594661FE6}">
+  <ds:schemaRefs>
+    <ds:schemaRef ds:uri="http://schemas.cisco.com/ASMasterTemplate/additionalProperties"/>
+  </ds:schemaRefs>
+</ds:datastoreItem>
+</file>
+
+<file path=customXml/itemProps3.xml><?xml version="1.0" encoding="utf-8"?>
 <ds:datastoreItem xmlns:ds="http://schemas.openxmlformats.org/officeDocument/2006/customXml" ds:itemID="{BB21ECE0-1E67-1341-8DC4-9E4C4BEB7A9C}">
   <ds:schemaRefs>
     <ds:schemaRef ds:uri="http://schemas.openxmlformats.org/officeDocument/2006/bibliography"/>
   </ds:schemaRefs>
 </ds:datastoreItem>
-</file>
-
-<file path=customXml/itemProps3.xml><?xml version="1.0" encoding="utf-8"?>
-<ds:datastoreItem xmlns:ds="http://schemas.openxmlformats.org/officeDocument/2006/customXml" ds:itemID="{10D1FE78-AF42-4805-9C26-E73594661FE6}">
-  <ds:schemaRefs>
-    <ds:schemaRef ds:uri="http://schemas.cisco.com/ASMasterTemplate/additionalProperties"/>
-  </ds:schemaRefs>
-</ds:datastoreItem>
 </file>
</xml_diff>